<commit_message>
cleaned  up presentation from DogFoodCon19
</commit_message>
<xml_diff>
--- a/GitMergeLab.docx
+++ b/GitMergeLab.docx
@@ -18,25 +18,31 @@
     <w:p>
       <w:pPr>
         <w:pStyle w:val="Subtitle"/>
+        <w:rPr>
+          <w:sz w:val="22"/>
+          <w:szCs w:val="22"/>
+        </w:rPr>
+      </w:pPr>
+    </w:p>
+    <w:p>
+      <w:pPr>
+        <w:pStyle w:val="Body"/>
         <w:bidi w:val="0"/>
       </w:pPr>
-    </w:p>
-    <w:p>
-      <w:pPr>
-        <w:pStyle w:val="Body"/>
-        <w:bidi w:val="0"/>
-      </w:pPr>
-      <w:r>
-        <w:rPr>
-          <w:rtl w:val="0"/>
-        </w:rPr>
-        <w:t xml:space="preserve">For this lab you will need a copy of these instructions as well as a copy of the GitMergePractice repository or another codebase in a git repository. </w:t>
+      <w:r>
+        <w:rPr>
+          <w:rtl w:val="0"/>
+        </w:rPr>
+        <w:t xml:space="preserve">For this lab you will need a copy of these instructions as well as a git repository. It is ideal to have that repository in a central/remote location such as Github or BItBucket. These instructions assume an editor of Visual Studio Code but can be used with any editor. </w:t>
       </w:r>
     </w:p>
     <w:p>
       <w:pPr>
         <w:pStyle w:val="Subtitle"/>
-        <w:bidi w:val="0"/>
+        <w:rPr>
+          <w:sz w:val="22"/>
+          <w:szCs w:val="22"/>
+        </w:rPr>
       </w:pPr>
     </w:p>
     <w:p>
@@ -183,6 +189,16 @@
         </w:rPr>
         <w:t>Create git repository in directory</w:t>
       </w:r>
+      <w:r>
+        <w:br w:type="textWrapping"/>
+      </w:r>
+      <w:r>
+        <w:rPr>
+          <w:rtl w:val="0"/>
+          <w:lang w:val="en-US"/>
+        </w:rPr>
+        <w:t>git init</w:t>
+      </w:r>
     </w:p>
     <w:p>
       <w:pPr>
@@ -209,6 +225,47 @@
         </w:rPr>
         <w:t>Commit application with code as it is</w:t>
       </w:r>
+      <w:r>
+        <w:br w:type="textWrapping"/>
+      </w:r>
+      <w:r>
+        <w:rPr>
+          <w:rtl w:val="0"/>
+          <w:lang w:val="en-US"/>
+        </w:rPr>
+        <w:t>git add --all</w:t>
+      </w:r>
+      <w:r>
+        <w:br w:type="textWrapping"/>
+      </w:r>
+      <w:r>
+        <w:rPr>
+          <w:rtl w:val="0"/>
+          <w:lang w:val="en-US"/>
+        </w:rPr>
+        <w:t xml:space="preserve">git commit -m </w:t>
+      </w:r>
+      <w:r>
+        <w:rPr>
+          <w:rtl w:val="0"/>
+          <w:lang w:val="en-US"/>
+        </w:rPr>
+        <w:t>“</w:t>
+      </w:r>
+      <w:r>
+        <w:rPr>
+          <w:rtl w:val="0"/>
+          <w:lang w:val="en-US"/>
+        </w:rPr>
+        <w:t>&lt;&lt;message&gt;&gt;</w:t>
+      </w:r>
+      <w:r>
+        <w:rPr>
+          <w:rtl w:val="0"/>
+          <w:lang w:val="en-US"/>
+        </w:rPr>
+        <w:t>”</w:t>
+      </w:r>
     </w:p>
     <w:p>
       <w:pPr>
@@ -235,6 +292,16 @@
         </w:rPr>
         <w:t>Push the code to the cloud or remote server</w:t>
       </w:r>
+      <w:r>
+        <w:br w:type="textWrapping"/>
+      </w:r>
+      <w:r>
+        <w:rPr>
+          <w:rtl w:val="0"/>
+          <w:lang w:val="en-US"/>
+        </w:rPr>
+        <w:t>git push origin master</w:t>
+      </w:r>
     </w:p>
     <w:p>
       <w:pPr>
@@ -331,7 +398,7 @@
           <w:rtl w:val="0"/>
           <w:lang w:val="en-US"/>
         </w:rPr>
-        <w:t>git add</w:t>
+        <w:t>git add --all</w:t>
       </w:r>
       <w:r>
         <w:br w:type="textWrapping"/>
@@ -341,7 +408,28 @@
           <w:rtl w:val="0"/>
           <w:lang w:val="en-US"/>
         </w:rPr>
-        <w:t>git commit</w:t>
+        <w:t xml:space="preserve">git commit -m </w:t>
+      </w:r>
+      <w:r>
+        <w:rPr>
+          <w:rtl w:val="0"/>
+          <w:lang w:val="en-US"/>
+        </w:rPr>
+        <w:t>“</w:t>
+      </w:r>
+      <w:r>
+        <w:rPr>
+          <w:rtl w:val="0"/>
+          <w:lang w:val="en-US"/>
+        </w:rPr>
+        <w:t>&lt;&lt;message&gt;&gt;</w:t>
+      </w:r>
+      <w:r>
+        <w:rPr>
+          <w:rtl w:val="0"/>
+          <w:lang w:val="en-US"/>
+        </w:rPr>
+        <w:t>”</w:t>
       </w:r>
     </w:p>
     <w:p>
@@ -448,6 +536,12 @@
     <w:p>
       <w:pPr>
         <w:pStyle w:val="Body"/>
+        <w:bidi w:val="0"/>
+      </w:pPr>
+    </w:p>
+    <w:p>
+      <w:pPr>
+        <w:pStyle w:val="Body"/>
         <w:numPr>
           <w:ilvl w:val="0"/>
           <w:numId w:val="2"/>
@@ -498,7 +592,7 @@
           <w:rtl w:val="0"/>
           <w:lang w:val="en-US"/>
         </w:rPr>
-        <w:t>git add</w:t>
+        <w:t>git add --all</w:t>
       </w:r>
       <w:r>
         <w:br w:type="textWrapping"/>
@@ -508,7 +602,28 @@
           <w:rtl w:val="0"/>
           <w:lang w:val="en-US"/>
         </w:rPr>
-        <w:t>git commit</w:t>
+        <w:t xml:space="preserve">git commit -m </w:t>
+      </w:r>
+      <w:r>
+        <w:rPr>
+          <w:rtl w:val="0"/>
+          <w:lang w:val="en-US"/>
+        </w:rPr>
+        <w:t>“</w:t>
+      </w:r>
+      <w:r>
+        <w:rPr>
+          <w:rtl w:val="0"/>
+          <w:lang w:val="en-US"/>
+        </w:rPr>
+        <w:t>&lt;&lt;message&gt;&gt;</w:t>
+      </w:r>
+      <w:r>
+        <w:rPr>
+          <w:rtl w:val="0"/>
+          <w:lang w:val="en-US"/>
+        </w:rPr>
+        <w:t>”</w:t>
       </w:r>
     </w:p>
     <w:p>
@@ -694,7 +809,7 @@
           <w:rtl w:val="0"/>
           <w:lang w:val="en-US"/>
         </w:rPr>
-        <w:t>git add</w:t>
+        <w:t>git add --all</w:t>
       </w:r>
       <w:r>
         <w:br w:type="textWrapping"/>
@@ -704,7 +819,28 @@
           <w:rtl w:val="0"/>
           <w:lang w:val="en-US"/>
         </w:rPr>
-        <w:t>git commit</w:t>
+        <w:t xml:space="preserve">git commit -m </w:t>
+      </w:r>
+      <w:r>
+        <w:rPr>
+          <w:rtl w:val="0"/>
+          <w:lang w:val="en-US"/>
+        </w:rPr>
+        <w:t>“</w:t>
+      </w:r>
+      <w:r>
+        <w:rPr>
+          <w:rtl w:val="0"/>
+          <w:lang w:val="en-US"/>
+        </w:rPr>
+        <w:t>&lt;&lt;message&gt;&gt;</w:t>
+      </w:r>
+      <w:r>
+        <w:rPr>
+          <w:rtl w:val="0"/>
+          <w:lang w:val="en-US"/>
+        </w:rPr>
+        <w:t>”</w:t>
       </w:r>
     </w:p>
     <w:p>
@@ -745,6 +881,12 @@
         </w:rPr>
         <w:t>Git Reset</w:t>
       </w:r>
+    </w:p>
+    <w:p>
+      <w:pPr>
+        <w:pStyle w:val="Body"/>
+        <w:bidi w:val="0"/>
+      </w:pPr>
     </w:p>
     <w:p>
       <w:pPr>
@@ -799,7 +941,7 @@
           <w:rtl w:val="0"/>
           <w:lang w:val="en-US"/>
         </w:rPr>
-        <w:t>git add</w:t>
+        <w:t>git add --all</w:t>
       </w:r>
       <w:r>
         <w:br w:type="textWrapping"/>
@@ -809,7 +951,28 @@
           <w:rtl w:val="0"/>
           <w:lang w:val="en-US"/>
         </w:rPr>
-        <w:t>git commit</w:t>
+        <w:t xml:space="preserve">git commit -m </w:t>
+      </w:r>
+      <w:r>
+        <w:rPr>
+          <w:rtl w:val="0"/>
+          <w:lang w:val="en-US"/>
+        </w:rPr>
+        <w:t>“</w:t>
+      </w:r>
+      <w:r>
+        <w:rPr>
+          <w:rtl w:val="0"/>
+          <w:lang w:val="en-US"/>
+        </w:rPr>
+        <w:t>&lt;&lt;message&gt;&gt;</w:t>
+      </w:r>
+      <w:r>
+        <w:rPr>
+          <w:rtl w:val="0"/>
+          <w:lang w:val="en-US"/>
+        </w:rPr>
+        <w:t>”</w:t>
       </w:r>
     </w:p>
     <w:p>
@@ -983,6 +1146,12 @@
     <w:p>
       <w:pPr>
         <w:pStyle w:val="Body"/>
+        <w:bidi w:val="0"/>
+      </w:pPr>
+    </w:p>
+    <w:p>
+      <w:pPr>
+        <w:pStyle w:val="Body"/>
         <w:numPr>
           <w:ilvl w:val="0"/>
           <w:numId w:val="2"/>
@@ -1095,7 +1264,7 @@
           <w:rtl w:val="0"/>
           <w:lang w:val="en-US"/>
         </w:rPr>
-        <w:t>git add</w:t>
+        <w:t>git add --all</w:t>
       </w:r>
       <w:r>
         <w:br w:type="textWrapping"/>
@@ -1105,7 +1274,28 @@
           <w:rtl w:val="0"/>
           <w:lang w:val="en-US"/>
         </w:rPr>
-        <w:t>git commit</w:t>
+        <w:t xml:space="preserve">git commit -m </w:t>
+      </w:r>
+      <w:r>
+        <w:rPr>
+          <w:rtl w:val="0"/>
+          <w:lang w:val="en-US"/>
+        </w:rPr>
+        <w:t>“</w:t>
+      </w:r>
+      <w:r>
+        <w:rPr>
+          <w:rtl w:val="0"/>
+          <w:lang w:val="en-US"/>
+        </w:rPr>
+        <w:t>&lt;&lt;message&gt;&gt;</w:t>
+      </w:r>
+      <w:r>
+        <w:rPr>
+          <w:rtl w:val="0"/>
+          <w:lang w:val="en-US"/>
+        </w:rPr>
+        <w:t>”</w:t>
       </w:r>
     </w:p>
     <w:p>
@@ -1648,6 +1838,14 @@
       <w:u w:val="none"/>
       <w:vertAlign w:val="baseline"/>
       <w:lang w:val="en-US"/>
+      <w14:textOutline>
+        <w14:noFill/>
+      </w14:textOutline>
+      <w14:textFill>
+        <w14:solidFill>
+          <w14:srgbClr w14:val="000000"/>
+        </w14:solidFill>
+      </w14:textFill>
     </w:rPr>
   </w:style>
   <w:style w:type="paragraph" w:styleId="Body">
@@ -1686,6 +1884,14 @@
       <w:u w:val="none"/>
       <w:vertAlign w:val="baseline"/>
       <w:lang w:val="en-US"/>
+      <w14:textOutline>
+        <w14:noFill/>
+      </w14:textOutline>
+      <w14:textFill>
+        <w14:solidFill>
+          <w14:srgbClr w14:val="000000"/>
+        </w14:solidFill>
+      </w14:textFill>
     </w:rPr>
   </w:style>
   <w:style w:type="paragraph" w:styleId="Subtitle">
@@ -1723,6 +1929,14 @@
       <w:szCs w:val="40"/>
       <w:u w:val="none"/>
       <w:vertAlign w:val="baseline"/>
+      <w14:textOutline>
+        <w14:noFill/>
+      </w14:textOutline>
+      <w14:textFill>
+        <w14:solidFill>
+          <w14:srgbClr w14:val="000000"/>
+        </w14:solidFill>
+      </w14:textFill>
     </w:rPr>
   </w:style>
   <w:style w:type="numbering" w:styleId="Numbered">

</xml_diff>